<commit_message>
3)programming hero course note
</commit_message>
<xml_diff>
--- a/Porate cai/tolet .docx
+++ b/Porate cai/tolet .docx
@@ -9,17 +9,17 @@
           <w:rFonts w:ascii="Nirmala UI" w:hAnsi="Nirmala UI" w:cs="Nirmala UI"/>
           <w:b/>
           <w:color w:val="000000" w:themeColor="text1"/>
-          <w:sz w:val="112"/>
-          <w:szCs w:val="112"/>
-        </w:rPr>
-      </w:pPr>
-      <w:r>
-        <w:rPr>
-          <w:rFonts w:ascii="Nirmala UI" w:hAnsi="Nirmala UI" w:cs="Nirmala UI" w:hint="cs"/>
-          <w:b/>
-          <w:color w:val="000000" w:themeColor="text1"/>
-          <w:sz w:val="112"/>
-          <w:szCs w:val="112"/>
+          <w:sz w:val="144"/>
+          <w:szCs w:val="144"/>
+        </w:rPr>
+      </w:pPr>
+      <w:r>
+        <w:rPr>
+          <w:rFonts w:ascii="Nirmala UI" w:hAnsi="Nirmala UI" w:cs="Nirmala UI" w:hint="cs"/>
+          <w:b/>
+          <w:color w:val="000000" w:themeColor="text1"/>
+          <w:sz w:val="144"/>
+          <w:szCs w:val="144"/>
         </w:rPr>
         <w:t>বাসা</w:t>
       </w:r>
@@ -28,18 +28,18 @@
           <w:rFonts w:ascii="Nirmala UI" w:hAnsi="Nirmala UI" w:cs="Nirmala UI"/>
           <w:b/>
           <w:color w:val="000000" w:themeColor="text1"/>
-          <w:sz w:val="112"/>
-          <w:szCs w:val="112"/>
-        </w:rPr>
-        <w:t xml:space="preserve"> </w:t>
-      </w:r>
-      <w:r>
-        <w:rPr>
-          <w:rFonts w:ascii="Nirmala UI" w:hAnsi="Nirmala UI" w:cs="Nirmala UI" w:hint="cs"/>
-          <w:b/>
-          <w:color w:val="000000" w:themeColor="text1"/>
-          <w:sz w:val="112"/>
-          <w:szCs w:val="112"/>
+          <w:sz w:val="144"/>
+          <w:szCs w:val="144"/>
+        </w:rPr>
+        <w:t xml:space="preserve"> </w:t>
+      </w:r>
+      <w:r>
+        <w:rPr>
+          <w:rFonts w:ascii="Nirmala UI" w:hAnsi="Nirmala UI" w:cs="Nirmala UI" w:hint="cs"/>
+          <w:b/>
+          <w:color w:val="000000" w:themeColor="text1"/>
+          <w:sz w:val="144"/>
+          <w:szCs w:val="144"/>
         </w:rPr>
         <w:t>ভাড়া</w:t>
       </w:r>
@@ -48,19 +48,18 @@
           <w:rFonts w:ascii="Nirmala UI" w:hAnsi="Nirmala UI" w:cs="Nirmala UI"/>
           <w:b/>
           <w:color w:val="000000" w:themeColor="text1"/>
-          <w:sz w:val="112"/>
-          <w:szCs w:val="112"/>
-        </w:rPr>
-        <w:t xml:space="preserve"> </w:t>
-      </w:r>
-      <w:proofErr w:type="gramStart"/>
-      <w:r>
-        <w:rPr>
-          <w:rFonts w:ascii="Nirmala UI" w:hAnsi="Nirmala UI" w:cs="Nirmala UI" w:hint="cs"/>
-          <w:b/>
-          <w:color w:val="000000" w:themeColor="text1"/>
-          <w:sz w:val="112"/>
-          <w:szCs w:val="112"/>
+          <w:sz w:val="144"/>
+          <w:szCs w:val="144"/>
+        </w:rPr>
+        <w:t xml:space="preserve"> </w:t>
+      </w:r>
+      <w:r>
+        <w:rPr>
+          <w:rFonts w:ascii="Nirmala UI" w:hAnsi="Nirmala UI" w:cs="Nirmala UI" w:hint="cs"/>
+          <w:b/>
+          <w:color w:val="000000" w:themeColor="text1"/>
+          <w:sz w:val="144"/>
+          <w:szCs w:val="144"/>
         </w:rPr>
         <w:t>দেয়া</w:t>
       </w:r>
@@ -69,8 +68,8 @@
           <w:rFonts w:ascii="Nirmala UI" w:hAnsi="Nirmala UI" w:cs="Nirmala UI"/>
           <w:b/>
           <w:color w:val="000000" w:themeColor="text1"/>
-          <w:sz w:val="112"/>
-          <w:szCs w:val="112"/>
+          <w:sz w:val="144"/>
+          <w:szCs w:val="144"/>
         </w:rPr>
         <w:t xml:space="preserve">  </w:t>
       </w:r>
@@ -79,12 +78,11 @@
           <w:rFonts w:ascii="Nirmala UI" w:hAnsi="Nirmala UI" w:cs="Nirmala UI" w:hint="cs"/>
           <w:b/>
           <w:color w:val="000000" w:themeColor="text1"/>
-          <w:sz w:val="112"/>
-          <w:szCs w:val="112"/>
+          <w:sz w:val="144"/>
+          <w:szCs w:val="144"/>
         </w:rPr>
         <w:t>হবে</w:t>
       </w:r>
-      <w:proofErr w:type="gramEnd"/>
     </w:p>
     <w:p>
       <w:pPr>
@@ -97,17 +95,17 @@
           <w:rFonts w:ascii="Nirmala UI" w:hAnsi="Nirmala UI" w:cs="Nirmala UI"/>
           <w:b/>
           <w:color w:val="000000" w:themeColor="text1"/>
-          <w:sz w:val="40"/>
-          <w:szCs w:val="40"/>
-        </w:rPr>
-      </w:pPr>
-      <w:r>
-        <w:rPr>
-          <w:rFonts w:ascii="Nirmala UI" w:hAnsi="Nirmala UI" w:cs="Nirmala UI" w:hint="cs"/>
-          <w:b/>
-          <w:color w:val="000000" w:themeColor="text1"/>
-          <w:sz w:val="40"/>
-          <w:szCs w:val="40"/>
+          <w:sz w:val="52"/>
+          <w:szCs w:val="52"/>
+        </w:rPr>
+      </w:pPr>
+      <w:r>
+        <w:rPr>
+          <w:rFonts w:ascii="Nirmala UI" w:hAnsi="Nirmala UI" w:cs="Nirmala UI" w:hint="cs"/>
+          <w:b/>
+          <w:color w:val="000000" w:themeColor="text1"/>
+          <w:sz w:val="52"/>
+          <w:szCs w:val="52"/>
         </w:rPr>
         <w:t>নতুন</w:t>
       </w:r>
@@ -116,18 +114,18 @@
           <w:rFonts w:ascii="Nirmala UI" w:hAnsi="Nirmala UI" w:cs="Nirmala UI"/>
           <w:b/>
           <w:color w:val="000000" w:themeColor="text1"/>
-          <w:sz w:val="40"/>
-          <w:szCs w:val="40"/>
-        </w:rPr>
-        <w:t xml:space="preserve"> </w:t>
-      </w:r>
-      <w:r>
-        <w:rPr>
-          <w:rFonts w:ascii="Nirmala UI" w:hAnsi="Nirmala UI" w:cs="Nirmala UI" w:hint="cs"/>
-          <w:b/>
-          <w:color w:val="000000" w:themeColor="text1"/>
-          <w:sz w:val="40"/>
-          <w:szCs w:val="40"/>
+          <w:sz w:val="52"/>
+          <w:szCs w:val="52"/>
+        </w:rPr>
+        <w:t xml:space="preserve"> </w:t>
+      </w:r>
+      <w:r>
+        <w:rPr>
+          <w:rFonts w:ascii="Nirmala UI" w:hAnsi="Nirmala UI" w:cs="Nirmala UI" w:hint="cs"/>
+          <w:b/>
+          <w:color w:val="000000" w:themeColor="text1"/>
+          <w:sz w:val="52"/>
+          <w:szCs w:val="52"/>
         </w:rPr>
         <w:t>করা</w:t>
       </w:r>
@@ -136,18 +134,18 @@
           <w:rFonts w:ascii="Nirmala UI" w:hAnsi="Nirmala UI" w:cs="Nirmala UI"/>
           <w:b/>
           <w:color w:val="000000" w:themeColor="text1"/>
-          <w:sz w:val="40"/>
-          <w:szCs w:val="40"/>
-        </w:rPr>
-        <w:t xml:space="preserve"> </w:t>
-      </w:r>
-      <w:r>
-        <w:rPr>
-          <w:rFonts w:ascii="Nirmala UI" w:hAnsi="Nirmala UI" w:cs="Nirmala UI" w:hint="cs"/>
-          <w:b/>
-          <w:color w:val="000000" w:themeColor="text1"/>
-          <w:sz w:val="40"/>
-          <w:szCs w:val="40"/>
+          <w:sz w:val="52"/>
+          <w:szCs w:val="52"/>
+        </w:rPr>
+        <w:t xml:space="preserve"> </w:t>
+      </w:r>
+      <w:r>
+        <w:rPr>
+          <w:rFonts w:ascii="Nirmala UI" w:hAnsi="Nirmala UI" w:cs="Nirmala UI" w:hint="cs"/>
+          <w:b/>
+          <w:color w:val="000000" w:themeColor="text1"/>
+          <w:sz w:val="52"/>
+          <w:szCs w:val="52"/>
         </w:rPr>
         <w:t>৩</w:t>
       </w:r>
@@ -156,18 +154,18 @@
           <w:rFonts w:ascii="Nirmala UI" w:hAnsi="Nirmala UI" w:cs="Nirmala UI"/>
           <w:b/>
           <w:color w:val="000000" w:themeColor="text1"/>
-          <w:sz w:val="40"/>
-          <w:szCs w:val="40"/>
-        </w:rPr>
-        <w:t xml:space="preserve"> </w:t>
-      </w:r>
-      <w:r>
-        <w:rPr>
-          <w:rFonts w:ascii="Nirmala UI" w:hAnsi="Nirmala UI" w:cs="Nirmala UI" w:hint="cs"/>
-          <w:b/>
-          <w:color w:val="000000" w:themeColor="text1"/>
-          <w:sz w:val="40"/>
-          <w:szCs w:val="40"/>
+          <w:sz w:val="52"/>
+          <w:szCs w:val="52"/>
+        </w:rPr>
+        <w:t xml:space="preserve"> </w:t>
+      </w:r>
+      <w:r>
+        <w:rPr>
+          <w:rFonts w:ascii="Nirmala UI" w:hAnsi="Nirmala UI" w:cs="Nirmala UI" w:hint="cs"/>
+          <w:b/>
+          <w:color w:val="000000" w:themeColor="text1"/>
+          <w:sz w:val="52"/>
+          <w:szCs w:val="52"/>
         </w:rPr>
         <w:t xml:space="preserve"> রুমের</w:t>
       </w:r>
@@ -176,98 +174,58 @@
           <w:rFonts w:ascii="Nirmala UI" w:hAnsi="Nirmala UI" w:cs="Nirmala UI"/>
           <w:b/>
           <w:color w:val="000000" w:themeColor="text1"/>
-          <w:sz w:val="40"/>
-          <w:szCs w:val="40"/>
-        </w:rPr>
-        <w:t xml:space="preserve"> </w:t>
-      </w:r>
-      <w:r>
-        <w:rPr>
-          <w:rFonts w:ascii="Nirmala UI" w:hAnsi="Nirmala UI" w:cs="Nirmala UI" w:hint="cs"/>
-          <w:b/>
-          <w:color w:val="000000" w:themeColor="text1"/>
-          <w:sz w:val="40"/>
-          <w:szCs w:val="40"/>
-        </w:rPr>
-        <w:t>ফ্লাটের</w:t>
-      </w:r>
-      <w:r>
-        <w:rPr>
-          <w:rFonts w:ascii="Nirmala UI" w:hAnsi="Nirmala UI" w:cs="Nirmala UI"/>
-          <w:b/>
-          <w:color w:val="000000" w:themeColor="text1"/>
-          <w:sz w:val="40"/>
-          <w:szCs w:val="40"/>
-        </w:rPr>
-        <w:t xml:space="preserve"> </w:t>
-      </w:r>
-      <w:r>
-        <w:rPr>
-          <w:rFonts w:ascii="Nirmala UI" w:hAnsi="Nirmala UI" w:cs="Nirmala UI" w:hint="cs"/>
-          <w:b/>
-          <w:color w:val="000000" w:themeColor="text1"/>
-          <w:sz w:val="40"/>
-          <w:szCs w:val="40"/>
-        </w:rPr>
-        <w:t>২টি</w:t>
-      </w:r>
-      <w:r>
-        <w:rPr>
-          <w:rFonts w:ascii="Nirmala UI" w:hAnsi="Nirmala UI" w:cs="Nirmala UI"/>
-          <w:b/>
-          <w:color w:val="000000" w:themeColor="text1"/>
-          <w:sz w:val="40"/>
-          <w:szCs w:val="40"/>
-        </w:rPr>
-        <w:t xml:space="preserve"> </w:t>
-      </w:r>
-      <w:r>
-        <w:rPr>
-          <w:rFonts w:ascii="Nirmala UI" w:hAnsi="Nirmala UI" w:cs="Nirmala UI" w:hint="cs"/>
-          <w:b/>
-          <w:color w:val="000000" w:themeColor="text1"/>
-          <w:sz w:val="40"/>
-          <w:szCs w:val="40"/>
-        </w:rPr>
-        <w:t>রুম</w:t>
-      </w:r>
-      <w:r>
-        <w:rPr>
-          <w:rFonts w:ascii="Nirmala UI" w:hAnsi="Nirmala UI" w:cs="Nirmala UI"/>
-          <w:b/>
-          <w:color w:val="000000" w:themeColor="text1"/>
-          <w:sz w:val="40"/>
-          <w:szCs w:val="40"/>
-        </w:rPr>
-        <w:t xml:space="preserve"> </w:t>
-      </w:r>
-      <w:r>
-        <w:rPr>
-          <w:rFonts w:ascii="Nirmala UI" w:hAnsi="Nirmala UI" w:cs="Nirmala UI" w:hint="cs"/>
-          <w:b/>
-          <w:color w:val="000000" w:themeColor="text1"/>
-          <w:sz w:val="40"/>
-          <w:szCs w:val="40"/>
+          <w:sz w:val="52"/>
+          <w:szCs w:val="52"/>
+        </w:rPr>
+        <w:t xml:space="preserve"> </w:t>
+      </w:r>
+      <w:r>
+        <w:rPr>
+          <w:rFonts w:ascii="Nirmala UI" w:hAnsi="Nirmala UI" w:cs="Nirmala UI" w:hint="cs"/>
+          <w:b/>
+          <w:color w:val="000000" w:themeColor="text1"/>
+          <w:sz w:val="52"/>
+          <w:szCs w:val="52"/>
+        </w:rPr>
+        <w:t>ফ্লাট</w:t>
+      </w:r>
+      <w:r>
+        <w:rPr>
+          <w:rFonts w:ascii="Nirmala UI" w:hAnsi="Nirmala UI" w:cs="Nirmala UI"/>
+          <w:b/>
+          <w:color w:val="000000" w:themeColor="text1"/>
+          <w:sz w:val="52"/>
+          <w:szCs w:val="52"/>
+        </w:rPr>
+        <w:t xml:space="preserve"> </w:t>
+      </w:r>
+      <w:r>
+        <w:rPr>
+          <w:rFonts w:ascii="Nirmala UI" w:hAnsi="Nirmala UI" w:cs="Nirmala UI" w:hint="cs"/>
+          <w:b/>
+          <w:color w:val="000000" w:themeColor="text1"/>
+          <w:sz w:val="52"/>
+          <w:szCs w:val="52"/>
         </w:rPr>
         <w:t>ভাড়া</w:t>
       </w:r>
       <w:r>
         <w:rPr>
-          <w:rFonts w:ascii="Nirmala UI" w:hAnsi="Nirmala UI" w:cs="Nirmala UI" w:hint="cs"/>
-          <w:b/>
-          <w:color w:val="000000" w:themeColor="text1"/>
-          <w:sz w:val="40"/>
-          <w:szCs w:val="40"/>
-        </w:rPr>
-        <w:t xml:space="preserve"> </w:t>
-      </w:r>
-      <w:r>
-        <w:rPr>
-          <w:rFonts w:ascii="Nirmala UI" w:hAnsi="Nirmala UI" w:cs="Nirmala UI" w:hint="cs"/>
-          <w:b/>
-          <w:color w:val="000000" w:themeColor="text1"/>
-          <w:sz w:val="40"/>
-          <w:szCs w:val="40"/>
+          <w:rFonts w:ascii="Nirmala UI" w:hAnsi="Nirmala UI" w:cs="Nirmala UI"/>
+          <w:b/>
+          <w:color w:val="000000" w:themeColor="text1"/>
+          <w:sz w:val="52"/>
+          <w:szCs w:val="52"/>
+        </w:rPr>
+        <w:t xml:space="preserve"> </w:t>
+      </w:r>
+      <w:r>
+        <w:rPr>
+          <w:rFonts w:ascii="Nirmala UI" w:hAnsi="Nirmala UI" w:cs="Nirmala UI" w:hint="cs"/>
+          <w:b/>
+          <w:color w:val="000000" w:themeColor="text1"/>
+          <w:sz w:val="52"/>
+          <w:szCs w:val="52"/>
         </w:rPr>
         <w:t>দেয়া</w:t>
       </w:r>
@@ -276,20 +234,20 @@
           <w:rFonts w:ascii="Nirmala UI" w:hAnsi="Nirmala UI" w:cs="Nirmala UI"/>
           <w:b/>
           <w:color w:val="000000" w:themeColor="text1"/>
-          <w:sz w:val="40"/>
-          <w:szCs w:val="40"/>
-        </w:rPr>
-        <w:t xml:space="preserve"> </w:t>
-      </w:r>
-      <w:r>
-        <w:rPr>
-          <w:rFonts w:ascii="Nirmala UI" w:hAnsi="Nirmala UI" w:cs="Nirmala UI" w:hint="cs"/>
-          <w:b/>
-          <w:color w:val="000000" w:themeColor="text1"/>
-          <w:sz w:val="40"/>
-          <w:szCs w:val="40"/>
-        </w:rPr>
-        <w:t>হবে।</w:t>
+          <w:sz w:val="52"/>
+          <w:szCs w:val="52"/>
+        </w:rPr>
+        <w:t xml:space="preserve"> </w:t>
+      </w:r>
+      <w:r>
+        <w:rPr>
+          <w:rFonts w:ascii="Nirmala UI" w:hAnsi="Nirmala UI" w:cs="Nirmala UI" w:hint="cs"/>
+          <w:b/>
+          <w:color w:val="000000" w:themeColor="text1"/>
+          <w:sz w:val="52"/>
+          <w:szCs w:val="52"/>
+        </w:rPr>
+        <w:t>হব।</w:t>
       </w:r>
     </w:p>
     <w:p>
@@ -303,17 +261,17 @@
           <w:rFonts w:ascii="Nirmala UI" w:hAnsi="Nirmala UI" w:cs="Nirmala UI"/>
           <w:b/>
           <w:color w:val="000000" w:themeColor="text1"/>
-          <w:sz w:val="40"/>
-          <w:szCs w:val="40"/>
-        </w:rPr>
-      </w:pPr>
-      <w:r>
-        <w:rPr>
-          <w:rFonts w:ascii="Nirmala UI" w:hAnsi="Nirmala UI" w:cs="Nirmala UI" w:hint="cs"/>
-          <w:b/>
-          <w:color w:val="000000" w:themeColor="text1"/>
-          <w:sz w:val="40"/>
-          <w:szCs w:val="40"/>
+          <w:sz w:val="52"/>
+          <w:szCs w:val="52"/>
+        </w:rPr>
+      </w:pPr>
+      <w:r>
+        <w:rPr>
+          <w:rFonts w:ascii="Nirmala UI" w:hAnsi="Nirmala UI" w:cs="Nirmala UI" w:hint="cs"/>
+          <w:b/>
+          <w:color w:val="000000" w:themeColor="text1"/>
+          <w:sz w:val="52"/>
+          <w:szCs w:val="52"/>
         </w:rPr>
         <w:t>ডাইনিং</w:t>
       </w:r>
@@ -322,19 +280,18 @@
           <w:rFonts w:ascii="Nirmala UI" w:hAnsi="Nirmala UI" w:cs="Nirmala UI"/>
           <w:b/>
           <w:color w:val="000000" w:themeColor="text1"/>
-          <w:sz w:val="40"/>
-          <w:szCs w:val="40"/>
-        </w:rPr>
-        <w:t xml:space="preserve"> </w:t>
-      </w:r>
-      <w:proofErr w:type="gramStart"/>
-      <w:r>
-        <w:rPr>
-          <w:rFonts w:ascii="Nirmala UI" w:hAnsi="Nirmala UI" w:cs="Nirmala UI" w:hint="cs"/>
-          <w:b/>
-          <w:color w:val="000000" w:themeColor="text1"/>
-          <w:sz w:val="40"/>
-          <w:szCs w:val="40"/>
+          <w:sz w:val="52"/>
+          <w:szCs w:val="52"/>
+        </w:rPr>
+        <w:t xml:space="preserve"> </w:t>
+      </w:r>
+      <w:r>
+        <w:rPr>
+          <w:rFonts w:ascii="Nirmala UI" w:hAnsi="Nirmala UI" w:cs="Nirmala UI" w:hint="cs"/>
+          <w:b/>
+          <w:color w:val="000000" w:themeColor="text1"/>
+          <w:sz w:val="52"/>
+          <w:szCs w:val="52"/>
         </w:rPr>
         <w:t>রুম</w:t>
       </w:r>
@@ -343,8 +300,8 @@
           <w:rFonts w:ascii="Nirmala UI" w:hAnsi="Nirmala UI" w:cs="Nirmala UI"/>
           <w:b/>
           <w:color w:val="000000" w:themeColor="text1"/>
-          <w:sz w:val="40"/>
-          <w:szCs w:val="40"/>
+          <w:sz w:val="52"/>
+          <w:szCs w:val="52"/>
         </w:rPr>
         <w:t>,</w:t>
       </w:r>
@@ -353,29 +310,28 @@
           <w:rFonts w:ascii="Nirmala UI" w:hAnsi="Nirmala UI" w:cs="Nirmala UI" w:hint="cs"/>
           <w:b/>
           <w:color w:val="000000" w:themeColor="text1"/>
-          <w:sz w:val="40"/>
-          <w:szCs w:val="40"/>
+          <w:sz w:val="52"/>
+          <w:szCs w:val="52"/>
         </w:rPr>
         <w:t>রান্না</w:t>
       </w:r>
-      <w:proofErr w:type="gramEnd"/>
-      <w:r>
-        <w:rPr>
-          <w:rFonts w:ascii="Nirmala UI" w:hAnsi="Nirmala UI" w:cs="Nirmala UI"/>
-          <w:b/>
-          <w:color w:val="000000" w:themeColor="text1"/>
-          <w:sz w:val="40"/>
-          <w:szCs w:val="40"/>
-        </w:rPr>
-        <w:t xml:space="preserve"> </w:t>
-      </w:r>
-      <w:r>
-        <w:rPr>
-          <w:rFonts w:ascii="Nirmala UI" w:hAnsi="Nirmala UI" w:cs="Nirmala UI" w:hint="cs"/>
-          <w:b/>
-          <w:color w:val="000000" w:themeColor="text1"/>
-          <w:sz w:val="40"/>
-          <w:szCs w:val="40"/>
+      <w:r>
+        <w:rPr>
+          <w:rFonts w:ascii="Nirmala UI" w:hAnsi="Nirmala UI" w:cs="Nirmala UI"/>
+          <w:b/>
+          <w:color w:val="000000" w:themeColor="text1"/>
+          <w:sz w:val="52"/>
+          <w:szCs w:val="52"/>
+        </w:rPr>
+        <w:t xml:space="preserve"> </w:t>
+      </w:r>
+      <w:r>
+        <w:rPr>
+          <w:rFonts w:ascii="Nirmala UI" w:hAnsi="Nirmala UI" w:cs="Nirmala UI" w:hint="cs"/>
+          <w:b/>
+          <w:color w:val="000000" w:themeColor="text1"/>
+          <w:sz w:val="52"/>
+          <w:szCs w:val="52"/>
         </w:rPr>
         <w:t>ঘর</w:t>
       </w:r>
@@ -384,8 +340,8 @@
           <w:rFonts w:ascii="Nirmala UI" w:hAnsi="Nirmala UI" w:cs="Nirmala UI"/>
           <w:b/>
           <w:color w:val="000000" w:themeColor="text1"/>
-          <w:sz w:val="40"/>
-          <w:szCs w:val="40"/>
+          <w:sz w:val="52"/>
+          <w:szCs w:val="52"/>
         </w:rPr>
         <w:t>,</w:t>
       </w:r>
@@ -394,8 +350,8 @@
           <w:rFonts w:ascii="Nirmala UI" w:hAnsi="Nirmala UI" w:cs="Nirmala UI" w:hint="cs"/>
           <w:b/>
           <w:color w:val="000000" w:themeColor="text1"/>
-          <w:sz w:val="40"/>
-          <w:szCs w:val="40"/>
+          <w:sz w:val="52"/>
+          <w:szCs w:val="52"/>
         </w:rPr>
         <w:t>বাথরুম</w:t>
       </w:r>
@@ -404,18 +360,18 @@
           <w:rFonts w:ascii="Nirmala UI" w:hAnsi="Nirmala UI" w:cs="Nirmala UI"/>
           <w:b/>
           <w:color w:val="000000" w:themeColor="text1"/>
-          <w:sz w:val="40"/>
-          <w:szCs w:val="40"/>
-        </w:rPr>
-        <w:t xml:space="preserve"> </w:t>
-      </w:r>
-      <w:r>
-        <w:rPr>
-          <w:rFonts w:ascii="Nirmala UI" w:hAnsi="Nirmala UI" w:cs="Nirmala UI" w:hint="cs"/>
-          <w:b/>
-          <w:color w:val="000000" w:themeColor="text1"/>
-          <w:sz w:val="40"/>
-          <w:szCs w:val="40"/>
+          <w:sz w:val="52"/>
+          <w:szCs w:val="52"/>
+        </w:rPr>
+        <w:t xml:space="preserve"> </w:t>
+      </w:r>
+      <w:r>
+        <w:rPr>
+          <w:rFonts w:ascii="Nirmala UI" w:hAnsi="Nirmala UI" w:cs="Nirmala UI" w:hint="cs"/>
+          <w:b/>
+          <w:color w:val="000000" w:themeColor="text1"/>
+          <w:sz w:val="52"/>
+          <w:szCs w:val="52"/>
         </w:rPr>
         <w:t>সহ</w:t>
       </w:r>
@@ -424,8 +380,8 @@
           <w:rFonts w:ascii="Nirmala UI" w:hAnsi="Nirmala UI" w:cs="Nirmala UI"/>
           <w:b/>
           <w:color w:val="000000" w:themeColor="text1"/>
-          <w:sz w:val="40"/>
-          <w:szCs w:val="40"/>
+          <w:sz w:val="52"/>
+          <w:szCs w:val="52"/>
         </w:rPr>
         <w:t xml:space="preserve">  </w:t>
       </w:r>
@@ -434,8 +390,8 @@
           <w:rFonts w:ascii="Nirmala UI" w:hAnsi="Nirmala UI" w:cs="Nirmala UI" w:hint="cs"/>
           <w:b/>
           <w:color w:val="000000" w:themeColor="text1"/>
-          <w:sz w:val="40"/>
-          <w:szCs w:val="40"/>
+          <w:sz w:val="52"/>
+          <w:szCs w:val="52"/>
         </w:rPr>
         <w:t>সম্পূর্ণ</w:t>
       </w:r>
@@ -444,18 +400,18 @@
           <w:rFonts w:ascii="Nirmala UI" w:hAnsi="Nirmala UI" w:cs="Nirmala UI"/>
           <w:b/>
           <w:color w:val="000000" w:themeColor="text1"/>
-          <w:sz w:val="40"/>
-          <w:szCs w:val="40"/>
-        </w:rPr>
-        <w:t xml:space="preserve"> </w:t>
-      </w:r>
-      <w:r>
-        <w:rPr>
-          <w:rFonts w:ascii="Nirmala UI" w:hAnsi="Nirmala UI" w:cs="Nirmala UI" w:hint="cs"/>
-          <w:b/>
-          <w:color w:val="000000" w:themeColor="text1"/>
-          <w:sz w:val="40"/>
-          <w:szCs w:val="40"/>
+          <w:sz w:val="52"/>
+          <w:szCs w:val="52"/>
+        </w:rPr>
+        <w:t xml:space="preserve"> </w:t>
+      </w:r>
+      <w:r>
+        <w:rPr>
+          <w:rFonts w:ascii="Nirmala UI" w:hAnsi="Nirmala UI" w:cs="Nirmala UI" w:hint="cs"/>
+          <w:b/>
+          <w:color w:val="000000" w:themeColor="text1"/>
+          <w:sz w:val="52"/>
+          <w:szCs w:val="52"/>
         </w:rPr>
         <w:t>টাইলস</w:t>
       </w:r>
@@ -464,18 +420,18 @@
           <w:rFonts w:ascii="Nirmala UI" w:hAnsi="Nirmala UI" w:cs="Nirmala UI"/>
           <w:b/>
           <w:color w:val="000000" w:themeColor="text1"/>
-          <w:sz w:val="40"/>
-          <w:szCs w:val="40"/>
-        </w:rPr>
-        <w:t xml:space="preserve"> </w:t>
-      </w:r>
-      <w:r>
-        <w:rPr>
-          <w:rFonts w:ascii="Nirmala UI" w:hAnsi="Nirmala UI" w:cs="Nirmala UI" w:hint="cs"/>
-          <w:b/>
-          <w:color w:val="000000" w:themeColor="text1"/>
-          <w:sz w:val="40"/>
-          <w:szCs w:val="40"/>
+          <w:sz w:val="52"/>
+          <w:szCs w:val="52"/>
+        </w:rPr>
+        <w:t xml:space="preserve"> </w:t>
+      </w:r>
+      <w:r>
+        <w:rPr>
+          <w:rFonts w:ascii="Nirmala UI" w:hAnsi="Nirmala UI" w:cs="Nirmala UI" w:hint="cs"/>
+          <w:b/>
+          <w:color w:val="000000" w:themeColor="text1"/>
+          <w:sz w:val="52"/>
+          <w:szCs w:val="52"/>
         </w:rPr>
         <w:t>করা</w:t>
       </w:r>
@@ -484,197 +440,53 @@
           <w:rFonts w:ascii="Nirmala UI" w:hAnsi="Nirmala UI" w:cs="Nirmala UI"/>
           <w:b/>
           <w:color w:val="000000" w:themeColor="text1"/>
-          <w:sz w:val="40"/>
-          <w:szCs w:val="40"/>
-        </w:rPr>
-        <w:t xml:space="preserve"> </w:t>
-      </w:r>
-      <w:r>
-        <w:rPr>
-          <w:rFonts w:ascii="Nirmala UI" w:hAnsi="Nirmala UI" w:cs="Nirmala UI" w:hint="cs"/>
-          <w:b/>
-          <w:color w:val="000000" w:themeColor="text1"/>
-          <w:sz w:val="40"/>
-          <w:szCs w:val="40"/>
+          <w:sz w:val="52"/>
+          <w:szCs w:val="52"/>
+        </w:rPr>
+        <w:t xml:space="preserve"> </w:t>
+      </w:r>
+      <w:r>
+        <w:rPr>
+          <w:rFonts w:ascii="Nirmala UI" w:hAnsi="Nirmala UI" w:cs="Nirmala UI" w:hint="cs"/>
+          <w:b/>
+          <w:color w:val="000000" w:themeColor="text1"/>
+          <w:sz w:val="52"/>
+          <w:szCs w:val="52"/>
         </w:rPr>
         <w:t>ফ্লাট।</w:t>
       </w:r>
     </w:p>
     <w:p>
       <w:pPr>
-        <w:pStyle w:val="ListParagraph"/>
-        <w:numPr>
-          <w:ilvl w:val="0"/>
-          <w:numId w:val="2"/>
-        </w:numPr>
+        <w:ind w:left="718"/>
         <w:jc w:val="center"/>
         <w:rPr>
-          <w:rFonts w:ascii="Nirmala UI" w:hAnsi="Nirmala UI" w:cs="Nirmala UI"/>
-          <w:b/>
-          <w:color w:val="000000" w:themeColor="text1"/>
-          <w:sz w:val="40"/>
-          <w:szCs w:val="40"/>
-        </w:rPr>
-      </w:pPr>
-      <w:r>
-        <w:rPr>
-          <w:rFonts w:ascii="Nirmala UI" w:hAnsi="Nirmala UI" w:cs="Nirmala UI" w:hint="cs"/>
-          <w:b/>
-          <w:color w:val="000000" w:themeColor="text1"/>
-          <w:sz w:val="40"/>
-          <w:szCs w:val="40"/>
-        </w:rPr>
-        <w:t>২টি</w:t>
-      </w:r>
-      <w:r>
-        <w:rPr>
-          <w:rFonts w:ascii="Nirmala UI" w:hAnsi="Nirmala UI" w:cs="Nirmala UI"/>
-          <w:b/>
-          <w:color w:val="000000" w:themeColor="text1"/>
-          <w:sz w:val="40"/>
-          <w:szCs w:val="40"/>
-        </w:rPr>
-        <w:t xml:space="preserve"> </w:t>
-      </w:r>
-      <w:r>
-        <w:rPr>
-          <w:rFonts w:ascii="Nirmala UI" w:hAnsi="Nirmala UI" w:cs="Nirmala UI" w:hint="cs"/>
-          <w:b/>
-          <w:color w:val="000000" w:themeColor="text1"/>
-          <w:sz w:val="40"/>
-          <w:szCs w:val="40"/>
-        </w:rPr>
-        <w:t>রুমের</w:t>
-      </w:r>
-      <w:r>
-        <w:rPr>
-          <w:rFonts w:ascii="Nirmala UI" w:hAnsi="Nirmala UI" w:cs="Nirmala UI"/>
-          <w:b/>
-          <w:color w:val="000000" w:themeColor="text1"/>
-          <w:sz w:val="40"/>
-          <w:szCs w:val="40"/>
-        </w:rPr>
-        <w:t xml:space="preserve"> </w:t>
-      </w:r>
-      <w:r>
-        <w:rPr>
-          <w:rFonts w:ascii="Nirmala UI" w:hAnsi="Nirmala UI" w:cs="Nirmala UI" w:hint="cs"/>
-          <w:b/>
-          <w:color w:val="000000" w:themeColor="text1"/>
-          <w:sz w:val="40"/>
-          <w:szCs w:val="40"/>
-        </w:rPr>
-        <w:t>দক্ষিণ</w:t>
-      </w:r>
-      <w:r>
-        <w:rPr>
-          <w:rFonts w:ascii="Nirmala UI" w:hAnsi="Nirmala UI" w:cs="Nirmala UI"/>
-          <w:b/>
-          <w:color w:val="000000" w:themeColor="text1"/>
-          <w:sz w:val="40"/>
-          <w:szCs w:val="40"/>
-        </w:rPr>
-        <w:t xml:space="preserve"> </w:t>
-      </w:r>
-      <w:r>
-        <w:rPr>
-          <w:rFonts w:ascii="Nirmala UI" w:hAnsi="Nirmala UI" w:cs="Nirmala UI" w:hint="cs"/>
-          <w:b/>
-          <w:color w:val="000000" w:themeColor="text1"/>
-          <w:sz w:val="40"/>
-          <w:szCs w:val="40"/>
-        </w:rPr>
-        <w:t>পাশে</w:t>
-      </w:r>
-      <w:r>
-        <w:rPr>
-          <w:rFonts w:ascii="Nirmala UI" w:hAnsi="Nirmala UI" w:cs="Nirmala UI"/>
-          <w:b/>
-          <w:color w:val="000000" w:themeColor="text1"/>
-          <w:sz w:val="40"/>
-          <w:szCs w:val="40"/>
-        </w:rPr>
-        <w:t xml:space="preserve"> </w:t>
-      </w:r>
-      <w:r>
-        <w:rPr>
-          <w:rFonts w:ascii="Nirmala UI" w:hAnsi="Nirmala UI" w:cs="Nirmala UI" w:hint="cs"/>
-          <w:b/>
-          <w:color w:val="000000" w:themeColor="text1"/>
-          <w:sz w:val="40"/>
-          <w:szCs w:val="40"/>
-        </w:rPr>
-        <w:t>বড়</w:t>
-      </w:r>
-      <w:r>
-        <w:rPr>
-          <w:rFonts w:ascii="Nirmala UI" w:hAnsi="Nirmala UI" w:cs="Nirmala UI"/>
-          <w:b/>
-          <w:color w:val="000000" w:themeColor="text1"/>
-          <w:sz w:val="40"/>
-          <w:szCs w:val="40"/>
-        </w:rPr>
-        <w:t xml:space="preserve"> </w:t>
-      </w:r>
-      <w:r>
-        <w:rPr>
-          <w:rFonts w:ascii="Nirmala UI" w:hAnsi="Nirmala UI" w:cs="Nirmala UI" w:hint="cs"/>
-          <w:b/>
-          <w:color w:val="000000" w:themeColor="text1"/>
-          <w:sz w:val="40"/>
-          <w:szCs w:val="40"/>
-        </w:rPr>
-        <w:t>২টি</w:t>
-      </w:r>
-      <w:r>
-        <w:rPr>
-          <w:rFonts w:ascii="Nirmala UI" w:hAnsi="Nirmala UI" w:cs="Nirmala UI"/>
-          <w:b/>
-          <w:color w:val="000000" w:themeColor="text1"/>
-          <w:sz w:val="40"/>
-          <w:szCs w:val="40"/>
-        </w:rPr>
-        <w:t xml:space="preserve"> </w:t>
-      </w:r>
-      <w:r>
-        <w:rPr>
-          <w:rFonts w:ascii="Nirmala UI" w:hAnsi="Nirmala UI" w:cs="Nirmala UI" w:hint="cs"/>
-          <w:b/>
-          <w:color w:val="000000" w:themeColor="text1"/>
-          <w:sz w:val="40"/>
-          <w:szCs w:val="40"/>
-        </w:rPr>
-        <w:t>জানালা</w:t>
-      </w:r>
-      <w:r>
-        <w:rPr>
-          <w:rFonts w:ascii="Nirmala UI" w:hAnsi="Nirmala UI" w:cs="Nirmala UI"/>
-          <w:b/>
-          <w:color w:val="000000" w:themeColor="text1"/>
-          <w:sz w:val="40"/>
-          <w:szCs w:val="40"/>
-        </w:rPr>
-        <w:t xml:space="preserve"> </w:t>
-      </w:r>
-      <w:r>
-        <w:rPr>
-          <w:rFonts w:ascii="Nirmala UI" w:hAnsi="Nirmala UI" w:cs="Nirmala UI" w:hint="cs"/>
-          <w:b/>
-          <w:color w:val="000000" w:themeColor="text1"/>
-          <w:sz w:val="40"/>
-          <w:szCs w:val="40"/>
-        </w:rPr>
-        <w:t>রয়েছে</w:t>
-      </w:r>
-      <w:r>
-        <w:rPr>
-          <w:rFonts w:ascii="Nirmala UI" w:hAnsi="Nirmala UI" w:cs="Nirmala UI"/>
-          <w:b/>
-          <w:color w:val="000000" w:themeColor="text1"/>
-          <w:sz w:val="40"/>
-          <w:szCs w:val="40"/>
-        </w:rPr>
-        <w:t>।</w:t>
+          <w:rFonts w:ascii="Arial Black" w:hAnsi="Arial Black" w:cs="Nirmala UI"/>
+          <w:b/>
+          <w:color w:val="000000" w:themeColor="text1"/>
+          <w:sz w:val="96"/>
+          <w:szCs w:val="96"/>
+        </w:rPr>
+      </w:pPr>
+      <w:r>
+        <w:rPr>
+          <w:rFonts w:ascii="Nirmala UI" w:hAnsi="Nirmala UI" w:cs="Nirmala UI"/>
+          <w:b/>
+          <w:color w:val="000000" w:themeColor="text1"/>
+          <w:sz w:val="96"/>
+          <w:szCs w:val="96"/>
+        </w:rPr>
+        <w:t>ঠিকানা</w:t>
+      </w:r>
+      <w:r>
+        <w:rPr>
+          <w:rFonts w:ascii="Arial Black" w:hAnsi="Arial Black" w:cs="Nirmala UI"/>
+          <w:b/>
+          <w:color w:val="000000" w:themeColor="text1"/>
+          <w:sz w:val="96"/>
+          <w:szCs w:val="96"/>
+        </w:rPr>
+        <w:t xml:space="preserve"> :</w:t>
       </w:r>
     </w:p>
     <w:p>
@@ -689,371 +501,336 @@
           <w:szCs w:val="56"/>
         </w:rPr>
       </w:pPr>
-      <w:proofErr w:type="gramStart"/>
-      <w:r>
-        <w:rPr>
-          <w:rFonts w:ascii="Nirmala UI" w:hAnsi="Nirmala UI" w:cs="Nirmala UI" w:hint="cs"/>
-          <w:b/>
-          <w:color w:val="000000" w:themeColor="text1"/>
-          <w:sz w:val="56"/>
-          <w:szCs w:val="56"/>
-        </w:rPr>
-        <w:t>ঠিকানা</w:t>
-      </w:r>
-      <w:r>
-        <w:rPr>
-          <w:rFonts w:ascii="Nirmala UI" w:hAnsi="Nirmala UI" w:cs="Nirmala UI"/>
-          <w:b/>
-          <w:color w:val="000000" w:themeColor="text1"/>
-          <w:sz w:val="56"/>
-          <w:szCs w:val="56"/>
-        </w:rPr>
-        <w:t xml:space="preserve"> :</w:t>
-      </w:r>
-      <w:proofErr w:type="gramEnd"/>
+      <w:r>
+        <w:rPr>
+          <w:rFonts w:ascii="Nirmala UI" w:hAnsi="Nirmala UI" w:cs="Nirmala UI" w:hint="cs"/>
+          <w:b/>
+          <w:color w:val="000000" w:themeColor="text1"/>
+          <w:sz w:val="56"/>
+          <w:szCs w:val="56"/>
+        </w:rPr>
+        <w:t>৭২</w:t>
+      </w:r>
+      <w:r>
+        <w:rPr>
+          <w:rFonts w:ascii="Nirmala UI" w:hAnsi="Nirmala UI" w:cs="Nirmala UI"/>
+          <w:b/>
+          <w:color w:val="000000" w:themeColor="text1"/>
+          <w:sz w:val="56"/>
+          <w:szCs w:val="56"/>
+        </w:rPr>
+        <w:t>/</w:t>
+      </w:r>
+      <w:r>
+        <w:rPr>
+          <w:rFonts w:ascii="Nirmala UI" w:hAnsi="Nirmala UI" w:cs="Nirmala UI" w:hint="cs"/>
+          <w:b/>
+          <w:color w:val="000000" w:themeColor="text1"/>
+          <w:sz w:val="56"/>
+          <w:szCs w:val="56"/>
+        </w:rPr>
+        <w:t>১</w:t>
+      </w:r>
+      <w:r>
+        <w:rPr>
+          <w:rFonts w:ascii="Nirmala UI" w:hAnsi="Nirmala UI" w:cs="Nirmala UI"/>
+          <w:b/>
+          <w:color w:val="000000" w:themeColor="text1"/>
+          <w:sz w:val="56"/>
+          <w:szCs w:val="56"/>
+        </w:rPr>
+        <w:t xml:space="preserve"> </w:t>
+      </w:r>
+      <w:r>
+        <w:rPr>
+          <w:rFonts w:ascii="Nirmala UI" w:hAnsi="Nirmala UI" w:cs="Nirmala UI" w:hint="cs"/>
+          <w:b/>
+          <w:color w:val="000000" w:themeColor="text1"/>
+          <w:sz w:val="56"/>
+          <w:szCs w:val="56"/>
+        </w:rPr>
+        <w:t>এস</w:t>
+      </w:r>
+      <w:r>
+        <w:rPr>
+          <w:rFonts w:ascii="Nirmala UI" w:hAnsi="Nirmala UI" w:cs="Nirmala UI"/>
+          <w:b/>
+          <w:color w:val="000000" w:themeColor="text1"/>
+          <w:sz w:val="56"/>
+          <w:szCs w:val="56"/>
+        </w:rPr>
+        <w:t xml:space="preserve"> </w:t>
+      </w:r>
+      <w:r>
+        <w:rPr>
+          <w:rFonts w:ascii="Nirmala UI" w:hAnsi="Nirmala UI" w:cs="Nirmala UI" w:hint="cs"/>
+          <w:b/>
+          <w:color w:val="000000" w:themeColor="text1"/>
+          <w:sz w:val="56"/>
+          <w:szCs w:val="56"/>
+        </w:rPr>
+        <w:t>কে</w:t>
+      </w:r>
+      <w:r>
+        <w:rPr>
+          <w:rFonts w:ascii="Nirmala UI" w:hAnsi="Nirmala UI" w:cs="Nirmala UI"/>
+          <w:b/>
+          <w:color w:val="000000" w:themeColor="text1"/>
+          <w:sz w:val="56"/>
+          <w:szCs w:val="56"/>
+        </w:rPr>
+        <w:t xml:space="preserve"> </w:t>
+      </w:r>
+      <w:r>
+        <w:rPr>
+          <w:rFonts w:ascii="Nirmala UI" w:hAnsi="Nirmala UI" w:cs="Nirmala UI" w:hint="cs"/>
+          <w:b/>
+          <w:color w:val="000000" w:themeColor="text1"/>
+          <w:sz w:val="56"/>
+          <w:szCs w:val="56"/>
+        </w:rPr>
+        <w:t>দাস</w:t>
+      </w:r>
+      <w:r>
+        <w:rPr>
+          <w:rFonts w:ascii="Nirmala UI" w:hAnsi="Nirmala UI" w:cs="Nirmala UI"/>
+          <w:b/>
+          <w:color w:val="000000" w:themeColor="text1"/>
+          <w:sz w:val="56"/>
+          <w:szCs w:val="56"/>
+        </w:rPr>
+        <w:t xml:space="preserve"> </w:t>
+      </w:r>
+      <w:r>
+        <w:rPr>
+          <w:rFonts w:ascii="Nirmala UI" w:hAnsi="Nirmala UI" w:cs="Nirmala UI" w:hint="cs"/>
+          <w:b/>
+          <w:color w:val="000000" w:themeColor="text1"/>
+          <w:sz w:val="56"/>
+          <w:szCs w:val="56"/>
+        </w:rPr>
+        <w:t>রোড</w:t>
+      </w:r>
+      <w:r>
+        <w:rPr>
+          <w:rFonts w:ascii="Nirmala UI" w:hAnsi="Nirmala UI" w:cs="Nirmala UI"/>
+          <w:b/>
+          <w:color w:val="000000" w:themeColor="text1"/>
+          <w:sz w:val="56"/>
+          <w:szCs w:val="56"/>
+        </w:rPr>
+        <w:t xml:space="preserve">, </w:t>
+      </w:r>
+      <w:r>
+        <w:rPr>
+          <w:rFonts w:ascii="Nirmala UI" w:hAnsi="Nirmala UI" w:cs="Nirmala UI" w:hint="cs"/>
+          <w:b/>
+          <w:color w:val="000000" w:themeColor="text1"/>
+          <w:sz w:val="56"/>
+          <w:szCs w:val="56"/>
+        </w:rPr>
+        <w:t>সূত্রাপুর</w:t>
+      </w:r>
+      <w:r>
+        <w:rPr>
+          <w:rFonts w:ascii="Nirmala UI" w:hAnsi="Nirmala UI" w:cs="Nirmala UI"/>
+          <w:b/>
+          <w:color w:val="000000" w:themeColor="text1"/>
+          <w:sz w:val="56"/>
+          <w:szCs w:val="56"/>
+        </w:rPr>
+        <w:t xml:space="preserve"> </w:t>
+      </w:r>
+      <w:r>
+        <w:rPr>
+          <w:rFonts w:ascii="Nirmala UI" w:hAnsi="Nirmala UI" w:cs="Nirmala UI" w:hint="cs"/>
+          <w:b/>
+          <w:color w:val="000000" w:themeColor="text1"/>
+          <w:sz w:val="56"/>
+          <w:szCs w:val="56"/>
+        </w:rPr>
+        <w:t>কমিউনিটি</w:t>
+      </w:r>
+      <w:r>
+        <w:rPr>
+          <w:rFonts w:ascii="Nirmala UI" w:hAnsi="Nirmala UI" w:cs="Nirmala UI"/>
+          <w:b/>
+          <w:color w:val="000000" w:themeColor="text1"/>
+          <w:sz w:val="56"/>
+          <w:szCs w:val="56"/>
+        </w:rPr>
+        <w:t xml:space="preserve"> </w:t>
+      </w:r>
+      <w:r>
+        <w:rPr>
+          <w:rFonts w:ascii="Nirmala UI" w:hAnsi="Nirmala UI" w:cs="Nirmala UI" w:hint="cs"/>
+          <w:b/>
+          <w:color w:val="000000" w:themeColor="text1"/>
+          <w:sz w:val="56"/>
+          <w:szCs w:val="56"/>
+        </w:rPr>
+        <w:t>সেন্টার</w:t>
+      </w:r>
+      <w:r>
+        <w:rPr>
+          <w:rFonts w:ascii="Nirmala UI" w:hAnsi="Nirmala UI" w:cs="Nirmala UI"/>
+          <w:b/>
+          <w:color w:val="000000" w:themeColor="text1"/>
+          <w:sz w:val="56"/>
+          <w:szCs w:val="56"/>
+        </w:rPr>
+        <w:t xml:space="preserve"> </w:t>
+      </w:r>
+      <w:r>
+        <w:rPr>
+          <w:rFonts w:ascii="Nirmala UI" w:hAnsi="Nirmala UI" w:cs="Nirmala UI" w:hint="cs"/>
+          <w:b/>
+          <w:color w:val="000000" w:themeColor="text1"/>
+          <w:sz w:val="56"/>
+          <w:szCs w:val="56"/>
+        </w:rPr>
+        <w:t>এর</w:t>
+      </w:r>
+      <w:r>
+        <w:rPr>
+          <w:rFonts w:ascii="Nirmala UI" w:hAnsi="Nirmala UI" w:cs="Nirmala UI"/>
+          <w:b/>
+          <w:color w:val="000000" w:themeColor="text1"/>
+          <w:sz w:val="56"/>
+          <w:szCs w:val="56"/>
+        </w:rPr>
+        <w:t xml:space="preserve"> </w:t>
+      </w:r>
+      <w:r>
+        <w:rPr>
+          <w:rFonts w:ascii="Nirmala UI" w:hAnsi="Nirmala UI" w:cs="Nirmala UI" w:hint="cs"/>
+          <w:b/>
+          <w:color w:val="000000" w:themeColor="text1"/>
+          <w:sz w:val="56"/>
+          <w:szCs w:val="56"/>
+        </w:rPr>
+        <w:t>সাথে</w:t>
+      </w:r>
+      <w:r>
+        <w:rPr>
+          <w:rFonts w:ascii="Nirmala UI" w:hAnsi="Nirmala UI" w:cs="Nirmala UI"/>
+          <w:b/>
+          <w:color w:val="000000" w:themeColor="text1"/>
+          <w:sz w:val="56"/>
+          <w:szCs w:val="56"/>
+        </w:rPr>
+        <w:t xml:space="preserve"> </w:t>
+      </w:r>
+      <w:r>
+        <w:rPr>
+          <w:rFonts w:ascii="Nirmala UI" w:hAnsi="Nirmala UI" w:cs="Nirmala UI" w:hint="cs"/>
+          <w:b/>
+          <w:color w:val="000000" w:themeColor="text1"/>
+          <w:sz w:val="56"/>
+          <w:szCs w:val="56"/>
+        </w:rPr>
+        <w:t>সালেহা</w:t>
+      </w:r>
+      <w:r>
+        <w:rPr>
+          <w:rFonts w:ascii="Nirmala UI" w:hAnsi="Nirmala UI" w:cs="Nirmala UI"/>
+          <w:b/>
+          <w:color w:val="000000" w:themeColor="text1"/>
+          <w:sz w:val="56"/>
+          <w:szCs w:val="56"/>
+        </w:rPr>
+        <w:t xml:space="preserve"> </w:t>
+      </w:r>
+      <w:r>
+        <w:rPr>
+          <w:rFonts w:ascii="Nirmala UI" w:hAnsi="Nirmala UI" w:cs="Nirmala UI" w:hint="cs"/>
+          <w:b/>
+          <w:color w:val="000000" w:themeColor="text1"/>
+          <w:sz w:val="56"/>
+          <w:szCs w:val="56"/>
+        </w:rPr>
+        <w:t>নগর</w:t>
+      </w:r>
+      <w:r>
+        <w:rPr>
+          <w:rFonts w:ascii="Nirmala UI" w:hAnsi="Nirmala UI" w:cs="Nirmala UI"/>
+          <w:b/>
+          <w:color w:val="000000" w:themeColor="text1"/>
+          <w:sz w:val="56"/>
+          <w:szCs w:val="56"/>
+        </w:rPr>
+        <w:t xml:space="preserve"> </w:t>
+      </w:r>
+      <w:r>
+        <w:rPr>
+          <w:rFonts w:ascii="Nirmala UI" w:hAnsi="Nirmala UI" w:cs="Nirmala UI" w:hint="cs"/>
+          <w:b/>
+          <w:color w:val="000000" w:themeColor="text1"/>
+          <w:sz w:val="56"/>
+          <w:szCs w:val="56"/>
+        </w:rPr>
+        <w:t>মসজিদ</w:t>
+      </w:r>
+      <w:r>
+        <w:rPr>
+          <w:rFonts w:ascii="Nirmala UI" w:hAnsi="Nirmala UI" w:cs="Nirmala UI"/>
+          <w:b/>
+          <w:color w:val="000000" w:themeColor="text1"/>
+          <w:sz w:val="56"/>
+          <w:szCs w:val="56"/>
+        </w:rPr>
+        <w:t xml:space="preserve"> </w:t>
+      </w:r>
+      <w:r>
+        <w:rPr>
+          <w:rFonts w:ascii="Nirmala UI" w:hAnsi="Nirmala UI" w:cs="Nirmala UI" w:hint="cs"/>
+          <w:b/>
+          <w:color w:val="000000" w:themeColor="text1"/>
+          <w:sz w:val="56"/>
+          <w:szCs w:val="56"/>
+        </w:rPr>
+        <w:t>এর</w:t>
+      </w:r>
+      <w:r>
+        <w:rPr>
+          <w:rFonts w:ascii="Nirmala UI" w:hAnsi="Nirmala UI" w:cs="Nirmala UI"/>
+          <w:b/>
+          <w:color w:val="000000" w:themeColor="text1"/>
+          <w:sz w:val="56"/>
+          <w:szCs w:val="56"/>
+        </w:rPr>
+        <w:t xml:space="preserve"> </w:t>
+      </w:r>
+      <w:r>
+        <w:rPr>
+          <w:rFonts w:ascii="Nirmala UI" w:hAnsi="Nirmala UI" w:cs="Nirmala UI" w:hint="cs"/>
+          <w:b/>
+          <w:color w:val="000000" w:themeColor="text1"/>
+          <w:sz w:val="56"/>
+          <w:szCs w:val="56"/>
+        </w:rPr>
+        <w:t>পাশে</w:t>
+      </w:r>
     </w:p>
     <w:p>
       <w:pPr>
-        <w:ind w:left="718"/>
-        <w:jc w:val="center"/>
-        <w:rPr>
-          <w:rFonts w:ascii="Nirmala UI" w:hAnsi="Nirmala UI" w:cs="Nirmala UI"/>
-          <w:b/>
-          <w:color w:val="000000" w:themeColor="text1"/>
-          <w:sz w:val="40"/>
-          <w:szCs w:val="40"/>
-        </w:rPr>
-      </w:pPr>
-      <w:r>
-        <w:rPr>
-          <w:rFonts w:ascii="Nirmala UI" w:hAnsi="Nirmala UI" w:cs="Nirmala UI" w:hint="cs"/>
-          <w:b/>
-          <w:color w:val="000000" w:themeColor="text1"/>
-          <w:sz w:val="40"/>
-          <w:szCs w:val="40"/>
-        </w:rPr>
-        <w:t>৭২</w:t>
-      </w:r>
-      <w:r>
-        <w:rPr>
-          <w:rFonts w:ascii="Nirmala UI" w:hAnsi="Nirmala UI" w:cs="Nirmala UI"/>
-          <w:b/>
-          <w:color w:val="000000" w:themeColor="text1"/>
-          <w:sz w:val="40"/>
-          <w:szCs w:val="40"/>
-        </w:rPr>
-        <w:t>/</w:t>
-      </w:r>
-      <w:r>
-        <w:rPr>
-          <w:rFonts w:ascii="Nirmala UI" w:hAnsi="Nirmala UI" w:cs="Nirmala UI" w:hint="cs"/>
-          <w:b/>
-          <w:color w:val="000000" w:themeColor="text1"/>
-          <w:sz w:val="40"/>
-          <w:szCs w:val="40"/>
-        </w:rPr>
-        <w:t>১</w:t>
-      </w:r>
-      <w:r>
-        <w:rPr>
-          <w:rFonts w:ascii="Nirmala UI" w:hAnsi="Nirmala UI" w:cs="Nirmala UI"/>
-          <w:b/>
-          <w:color w:val="000000" w:themeColor="text1"/>
-          <w:sz w:val="40"/>
-          <w:szCs w:val="40"/>
-        </w:rPr>
-        <w:t xml:space="preserve"> </w:t>
-      </w:r>
-      <w:r>
-        <w:rPr>
-          <w:rFonts w:ascii="Nirmala UI" w:hAnsi="Nirmala UI" w:cs="Nirmala UI" w:hint="cs"/>
-          <w:b/>
-          <w:color w:val="000000" w:themeColor="text1"/>
-          <w:sz w:val="40"/>
-          <w:szCs w:val="40"/>
-        </w:rPr>
-        <w:t>এস</w:t>
-      </w:r>
-      <w:r>
-        <w:rPr>
-          <w:rFonts w:ascii="Nirmala UI" w:hAnsi="Nirmala UI" w:cs="Nirmala UI"/>
-          <w:b/>
-          <w:color w:val="000000" w:themeColor="text1"/>
-          <w:sz w:val="40"/>
-          <w:szCs w:val="40"/>
-        </w:rPr>
-        <w:t xml:space="preserve"> </w:t>
-      </w:r>
-      <w:r>
-        <w:rPr>
-          <w:rFonts w:ascii="Nirmala UI" w:hAnsi="Nirmala UI" w:cs="Nirmala UI" w:hint="cs"/>
-          <w:b/>
-          <w:color w:val="000000" w:themeColor="text1"/>
-          <w:sz w:val="40"/>
-          <w:szCs w:val="40"/>
-        </w:rPr>
-        <w:t>কে</w:t>
-      </w:r>
-      <w:r>
-        <w:rPr>
-          <w:rFonts w:ascii="Nirmala UI" w:hAnsi="Nirmala UI" w:cs="Nirmala UI"/>
-          <w:b/>
-          <w:color w:val="000000" w:themeColor="text1"/>
-          <w:sz w:val="40"/>
-          <w:szCs w:val="40"/>
-        </w:rPr>
-        <w:t xml:space="preserve"> </w:t>
-      </w:r>
-      <w:r>
-        <w:rPr>
-          <w:rFonts w:ascii="Nirmala UI" w:hAnsi="Nirmala UI" w:cs="Nirmala UI" w:hint="cs"/>
-          <w:b/>
-          <w:color w:val="000000" w:themeColor="text1"/>
-          <w:sz w:val="40"/>
-          <w:szCs w:val="40"/>
-        </w:rPr>
-        <w:t>দাস</w:t>
-      </w:r>
-      <w:r>
-        <w:rPr>
-          <w:rFonts w:ascii="Nirmala UI" w:hAnsi="Nirmala UI" w:cs="Nirmala UI"/>
-          <w:b/>
-          <w:color w:val="000000" w:themeColor="text1"/>
-          <w:sz w:val="40"/>
-          <w:szCs w:val="40"/>
-        </w:rPr>
-        <w:t xml:space="preserve"> </w:t>
-      </w:r>
-      <w:r>
-        <w:rPr>
-          <w:rFonts w:ascii="Nirmala UI" w:hAnsi="Nirmala UI" w:cs="Nirmala UI" w:hint="cs"/>
-          <w:b/>
-          <w:color w:val="000000" w:themeColor="text1"/>
-          <w:sz w:val="40"/>
-          <w:szCs w:val="40"/>
-        </w:rPr>
-        <w:t>রোড</w:t>
-      </w:r>
-      <w:r>
-        <w:rPr>
-          <w:rFonts w:ascii="Nirmala UI" w:hAnsi="Nirmala UI" w:cs="Nirmala UI"/>
-          <w:b/>
-          <w:color w:val="000000" w:themeColor="text1"/>
-          <w:sz w:val="40"/>
-          <w:szCs w:val="40"/>
-        </w:rPr>
-        <w:t xml:space="preserve">, </w:t>
-      </w:r>
-      <w:r>
-        <w:rPr>
-          <w:rFonts w:ascii="Nirmala UI" w:hAnsi="Nirmala UI" w:cs="Nirmala UI" w:hint="cs"/>
-          <w:b/>
-          <w:color w:val="000000" w:themeColor="text1"/>
-          <w:sz w:val="40"/>
-          <w:szCs w:val="40"/>
-        </w:rPr>
-        <w:t>সূত্রাপুর</w:t>
-      </w:r>
-      <w:r>
-        <w:rPr>
-          <w:rFonts w:ascii="Nirmala UI" w:hAnsi="Nirmala UI" w:cs="Nirmala UI"/>
-          <w:b/>
-          <w:color w:val="000000" w:themeColor="text1"/>
-          <w:sz w:val="40"/>
-          <w:szCs w:val="40"/>
-        </w:rPr>
-        <w:t xml:space="preserve"> </w:t>
-      </w:r>
-      <w:r>
-        <w:rPr>
-          <w:rFonts w:ascii="Nirmala UI" w:hAnsi="Nirmala UI" w:cs="Nirmala UI" w:hint="cs"/>
-          <w:b/>
-          <w:color w:val="000000" w:themeColor="text1"/>
-          <w:sz w:val="40"/>
-          <w:szCs w:val="40"/>
-        </w:rPr>
-        <w:t>কমিউনিটি</w:t>
-      </w:r>
-      <w:r>
-        <w:rPr>
-          <w:rFonts w:ascii="Nirmala UI" w:hAnsi="Nirmala UI" w:cs="Nirmala UI"/>
-          <w:b/>
-          <w:color w:val="000000" w:themeColor="text1"/>
-          <w:sz w:val="40"/>
-          <w:szCs w:val="40"/>
-        </w:rPr>
-        <w:t xml:space="preserve"> </w:t>
-      </w:r>
-      <w:r>
-        <w:rPr>
-          <w:rFonts w:ascii="Nirmala UI" w:hAnsi="Nirmala UI" w:cs="Nirmala UI" w:hint="cs"/>
-          <w:b/>
-          <w:color w:val="000000" w:themeColor="text1"/>
-          <w:sz w:val="40"/>
-          <w:szCs w:val="40"/>
-        </w:rPr>
-        <w:t>সেন্টার</w:t>
-      </w:r>
-      <w:r>
-        <w:rPr>
-          <w:rFonts w:ascii="Nirmala UI" w:hAnsi="Nirmala UI" w:cs="Nirmala UI"/>
-          <w:b/>
-          <w:color w:val="000000" w:themeColor="text1"/>
-          <w:sz w:val="40"/>
-          <w:szCs w:val="40"/>
-        </w:rPr>
-        <w:t xml:space="preserve"> </w:t>
-      </w:r>
-      <w:r>
-        <w:rPr>
-          <w:rFonts w:ascii="Nirmala UI" w:hAnsi="Nirmala UI" w:cs="Nirmala UI" w:hint="cs"/>
-          <w:b/>
-          <w:color w:val="000000" w:themeColor="text1"/>
-          <w:sz w:val="40"/>
-          <w:szCs w:val="40"/>
-        </w:rPr>
-        <w:t>এর</w:t>
-      </w:r>
-      <w:r>
-        <w:rPr>
-          <w:rFonts w:ascii="Nirmala UI" w:hAnsi="Nirmala UI" w:cs="Nirmala UI"/>
-          <w:b/>
-          <w:color w:val="000000" w:themeColor="text1"/>
-          <w:sz w:val="40"/>
-          <w:szCs w:val="40"/>
-        </w:rPr>
-        <w:t xml:space="preserve"> </w:t>
-      </w:r>
-      <w:r>
-        <w:rPr>
-          <w:rFonts w:ascii="Nirmala UI" w:hAnsi="Nirmala UI" w:cs="Nirmala UI" w:hint="cs"/>
-          <w:b/>
-          <w:color w:val="000000" w:themeColor="text1"/>
-          <w:sz w:val="40"/>
-          <w:szCs w:val="40"/>
-        </w:rPr>
-        <w:t>সাথে</w:t>
-      </w:r>
-      <w:r>
-        <w:rPr>
-          <w:rFonts w:ascii="Nirmala UI" w:hAnsi="Nirmala UI" w:cs="Nirmala UI"/>
-          <w:b/>
-          <w:color w:val="000000" w:themeColor="text1"/>
-          <w:sz w:val="40"/>
-          <w:szCs w:val="40"/>
-        </w:rPr>
-        <w:t xml:space="preserve"> </w:t>
-      </w:r>
-      <w:r>
-        <w:rPr>
-          <w:rFonts w:ascii="Nirmala UI" w:hAnsi="Nirmala UI" w:cs="Nirmala UI" w:hint="cs"/>
-          <w:b/>
-          <w:color w:val="000000" w:themeColor="text1"/>
-          <w:sz w:val="40"/>
-          <w:szCs w:val="40"/>
-        </w:rPr>
-        <w:t>সালেহা</w:t>
-      </w:r>
-      <w:r>
-        <w:rPr>
-          <w:rFonts w:ascii="Nirmala UI" w:hAnsi="Nirmala UI" w:cs="Nirmala UI"/>
-          <w:b/>
-          <w:color w:val="000000" w:themeColor="text1"/>
-          <w:sz w:val="40"/>
-          <w:szCs w:val="40"/>
-        </w:rPr>
-        <w:t xml:space="preserve"> </w:t>
-      </w:r>
-      <w:r>
-        <w:rPr>
-          <w:rFonts w:ascii="Nirmala UI" w:hAnsi="Nirmala UI" w:cs="Nirmala UI" w:hint="cs"/>
-          <w:b/>
-          <w:color w:val="000000" w:themeColor="text1"/>
-          <w:sz w:val="40"/>
-          <w:szCs w:val="40"/>
-        </w:rPr>
-        <w:t>নগর</w:t>
-      </w:r>
-      <w:r>
-        <w:rPr>
-          <w:rFonts w:ascii="Nirmala UI" w:hAnsi="Nirmala UI" w:cs="Nirmala UI"/>
-          <w:b/>
-          <w:color w:val="000000" w:themeColor="text1"/>
-          <w:sz w:val="40"/>
-          <w:szCs w:val="40"/>
-        </w:rPr>
-        <w:t xml:space="preserve"> </w:t>
-      </w:r>
-      <w:r>
-        <w:rPr>
-          <w:rFonts w:ascii="Nirmala UI" w:hAnsi="Nirmala UI" w:cs="Nirmala UI" w:hint="cs"/>
-          <w:b/>
-          <w:color w:val="000000" w:themeColor="text1"/>
-          <w:sz w:val="40"/>
-          <w:szCs w:val="40"/>
-        </w:rPr>
-        <w:t>মসজিদ</w:t>
-      </w:r>
-      <w:r>
-        <w:rPr>
-          <w:rFonts w:ascii="Nirmala UI" w:hAnsi="Nirmala UI" w:cs="Nirmala UI"/>
-          <w:b/>
-          <w:color w:val="000000" w:themeColor="text1"/>
-          <w:sz w:val="40"/>
-          <w:szCs w:val="40"/>
-        </w:rPr>
-        <w:t xml:space="preserve"> </w:t>
-      </w:r>
-      <w:r>
-        <w:rPr>
-          <w:rFonts w:ascii="Nirmala UI" w:hAnsi="Nirmala UI" w:cs="Nirmala UI" w:hint="cs"/>
-          <w:b/>
-          <w:color w:val="000000" w:themeColor="text1"/>
-          <w:sz w:val="40"/>
-          <w:szCs w:val="40"/>
-        </w:rPr>
-        <w:t>এর</w:t>
-      </w:r>
-      <w:r>
-        <w:rPr>
-          <w:rFonts w:ascii="Nirmala UI" w:hAnsi="Nirmala UI" w:cs="Nirmala UI"/>
-          <w:b/>
-          <w:color w:val="000000" w:themeColor="text1"/>
-          <w:sz w:val="40"/>
-          <w:szCs w:val="40"/>
-        </w:rPr>
-        <w:t xml:space="preserve"> </w:t>
-      </w:r>
-      <w:r>
-        <w:rPr>
-          <w:rFonts w:ascii="Nirmala UI" w:hAnsi="Nirmala UI" w:cs="Nirmala UI" w:hint="cs"/>
-          <w:b/>
-          <w:color w:val="000000" w:themeColor="text1"/>
-          <w:sz w:val="40"/>
-          <w:szCs w:val="40"/>
-        </w:rPr>
-        <w:t>পাশে</w:t>
-      </w:r>
-    </w:p>
-    <w:p>
-      <w:pPr>
         <w:ind w:left="359"/>
         <w:jc w:val="center"/>
         <w:rPr>
           <w:rFonts w:ascii="Nirmala UI" w:hAnsi="Nirmala UI" w:cs="Nirmala UI"/>
           <w:b/>
           <w:color w:val="000000" w:themeColor="text1"/>
-          <w:sz w:val="72"/>
-          <w:szCs w:val="72"/>
-        </w:rPr>
-      </w:pPr>
-      <w:r>
-        <w:rPr>
-          <w:rFonts w:ascii="Nirmala UI" w:hAnsi="Nirmala UI" w:cs="Nirmala UI" w:hint="cs"/>
-          <w:b/>
-          <w:color w:val="000000" w:themeColor="text1"/>
-          <w:sz w:val="72"/>
-          <w:szCs w:val="72"/>
+          <w:sz w:val="112"/>
+          <w:szCs w:val="112"/>
+        </w:rPr>
+      </w:pPr>
+      <w:r>
+        <w:rPr>
+          <w:rFonts w:ascii="Nirmala UI" w:hAnsi="Nirmala UI" w:cs="Nirmala UI" w:hint="cs"/>
+          <w:b/>
+          <w:color w:val="000000" w:themeColor="text1"/>
+          <w:sz w:val="112"/>
+          <w:szCs w:val="112"/>
         </w:rPr>
         <w:t>যোগাযোগ</w:t>
       </w:r>
@@ -1062,8 +839,8 @@
           <w:rFonts w:ascii="Nirmala UI" w:hAnsi="Nirmala UI" w:cs="Nirmala UI"/>
           <w:b/>
           <w:color w:val="000000" w:themeColor="text1"/>
-          <w:sz w:val="72"/>
-          <w:szCs w:val="72"/>
+          <w:sz w:val="112"/>
+          <w:szCs w:val="112"/>
         </w:rPr>
         <w:t xml:space="preserve">: </w:t>
       </w:r>
@@ -1072,10 +849,10 @@
           <w:rFonts w:ascii="Nirmala UI" w:hAnsi="Nirmala UI" w:cs="Nirmala UI" w:hint="cs"/>
           <w:b/>
           <w:color w:val="000000" w:themeColor="text1"/>
-          <w:sz w:val="72"/>
-          <w:szCs w:val="72"/>
-        </w:rPr>
-        <w:t>০১৬৩১৫১২৫৪১</w:t>
+          <w:sz w:val="112"/>
+          <w:szCs w:val="112"/>
+        </w:rPr>
+        <w:t>০১৯০৮৯৪৯৪৫৬</w:t>
       </w:r>
     </w:p>
     <w:p>
@@ -1089,7 +866,7 @@
     </w:p>
     <w:sectPr>
       <w:pgSz w:w="16834" w:h="11909" w:orient="landscape"/>
-      <w:pgMar w:top="1440" w:right="1800" w:bottom="1440" w:left="1800" w:header="720" w:footer="720" w:gutter="0"/>
+      <w:pgMar w:top="432" w:right="432" w:bottom="432" w:left="432" w:header="720" w:footer="720" w:gutter="0"/>
       <w:cols w:space="720"/>
       <w:docGrid w:linePitch="360"/>
     </w:sectPr>

</xml_diff>